<commit_message>
Corrected time complexity part
</commit_message>
<xml_diff>
--- a/DesignPS4_Group-186.docx
+++ b/DesignPS4_Group-186.docx
@@ -13,6 +13,9 @@
         <w:gridCol w:w="9576"/>
       </w:tblGrid>
       <w:tr>
+        <w:trPr>
+          <w:trHeight w:val="9068"/>
+        </w:trPr>
         <w:tc>
           <w:tcPr>
             <w:tcW w:w="9576" w:type="dxa"/>
@@ -286,6 +289,130 @@
           </w:p>
           <w:p>
             <w:pPr>
+              <w:pStyle w:val="ListParagraph"/>
+              <w:numPr>
+                <w:ilvl w:val="0"/>
+                <w:numId w:val="6"/>
+              </w:numPr>
+              <w:rPr>
+                <w:rFonts w:eastAsia="Times New Roman" w:cstheme="minorHAnsi"/>
+                <w:sz w:val="20"/>
+                <w:szCs w:val="20"/>
+              </w:rPr>
+            </w:pPr>
+            <w:r>
+              <w:rPr>
+                <w:rFonts w:eastAsia="Times New Roman" w:cstheme="minorHAnsi"/>
+                <w:sz w:val="20"/>
+                <w:szCs w:val="20"/>
+              </w:rPr>
+              <w:t>We then p</w:t>
+            </w:r>
+            <w:r>
+              <w:rPr>
+                <w:rFonts w:eastAsia="Times New Roman" w:cstheme="minorHAnsi"/>
+                <w:sz w:val="20"/>
+                <w:szCs w:val="20"/>
+              </w:rPr>
+              <w:t>redict distribution type based on</w:t>
+            </w:r>
+            <w:r>
+              <w:rPr>
+                <w:rFonts w:eastAsia="Times New Roman" w:cstheme="minorHAnsi"/>
+                <w:sz w:val="20"/>
+                <w:szCs w:val="20"/>
+              </w:rPr>
+              <w:t xml:space="preserve"> following two criteria</w:t>
+            </w:r>
+          </w:p>
+          <w:p>
+            <w:pPr>
+              <w:pStyle w:val="ListParagraph"/>
+              <w:numPr>
+                <w:ilvl w:val="0"/>
+                <w:numId w:val="5"/>
+              </w:numPr>
+              <w:rPr>
+                <w:rFonts w:eastAsia="Times New Roman" w:cstheme="minorHAnsi"/>
+                <w:sz w:val="20"/>
+                <w:szCs w:val="20"/>
+              </w:rPr>
+            </w:pPr>
+            <w:r>
+              <w:rPr>
+                <w:rFonts w:eastAsia="Times New Roman" w:cstheme="minorHAnsi"/>
+                <w:sz w:val="20"/>
+                <w:szCs w:val="20"/>
+              </w:rPr>
+              <w:t xml:space="preserve">Comparison 1st two elements of the </w:t>
+            </w:r>
+            <w:r>
+              <w:rPr>
+                <w:rFonts w:eastAsia="Times New Roman" w:cstheme="minorHAnsi"/>
+                <w:sz w:val="20"/>
+                <w:szCs w:val="20"/>
+              </w:rPr>
+              <w:t>list which helps us eliminate two possibilities out of four</w:t>
+            </w:r>
+          </w:p>
+          <w:p>
+            <w:pPr>
+              <w:pStyle w:val="ListParagraph"/>
+              <w:numPr>
+                <w:ilvl w:val="0"/>
+                <w:numId w:val="5"/>
+              </w:numPr>
+              <w:rPr>
+                <w:rFonts w:eastAsia="Times New Roman" w:cstheme="minorHAnsi"/>
+                <w:sz w:val="20"/>
+                <w:szCs w:val="20"/>
+              </w:rPr>
+            </w:pPr>
+            <w:r>
+              <w:rPr>
+                <w:rFonts w:eastAsia="Times New Roman" w:cstheme="minorHAnsi"/>
+                <w:sz w:val="20"/>
+                <w:szCs w:val="20"/>
+              </w:rPr>
+              <w:t xml:space="preserve">Position of Maxima/Minima </w:t>
+            </w:r>
+            <w:r>
+              <w:rPr>
+                <w:rFonts w:eastAsia="Times New Roman" w:cstheme="minorHAnsi"/>
+                <w:sz w:val="20"/>
+                <w:szCs w:val="20"/>
+              </w:rPr>
+              <w:t xml:space="preserve">found by divide and conquer strategy shown above which will help us </w:t>
+            </w:r>
+            <w:r>
+              <w:rPr>
+                <w:rFonts w:eastAsia="Times New Roman" w:cstheme="minorHAnsi"/>
+                <w:sz w:val="20"/>
+                <w:szCs w:val="20"/>
+              </w:rPr>
+              <w:t>pinpoint</w:t>
+            </w:r>
+            <w:r>
+              <w:rPr>
+                <w:rFonts w:eastAsia="Times New Roman" w:cstheme="minorHAnsi"/>
+                <w:sz w:val="20"/>
+                <w:szCs w:val="20"/>
+              </w:rPr>
+              <w:t xml:space="preserve"> the exact type of the graph out of reduced possibilities</w:t>
+            </w:r>
+            <w:r>
+              <w:rPr>
+                <w:rFonts w:eastAsia="Times New Roman" w:cstheme="minorHAnsi"/>
+                <w:sz w:val="20"/>
+                <w:szCs w:val="20"/>
+              </w:rPr>
+              <w:tab/>
+            </w:r>
+          </w:p>
+          <w:p>
+            <w:pPr>
+              <w:pStyle w:val="ListParagraph"/>
+              <w:ind w:left="1305"/>
               <w:rPr>
                 <w:rFonts w:eastAsia="Times New Roman" w:cstheme="minorHAnsi"/>
                 <w:sz w:val="20"/>
@@ -312,139 +439,6 @@
                 <w:sz w:val="20"/>
                 <w:szCs w:val="20"/>
               </w:rPr>
-              <w:t>We then p</w:t>
-            </w:r>
-            <w:r>
-              <w:rPr>
-                <w:rFonts w:eastAsia="Times New Roman" w:cstheme="minorHAnsi"/>
-                <w:sz w:val="20"/>
-                <w:szCs w:val="20"/>
-              </w:rPr>
-              <w:t>redict distribution type based on</w:t>
-            </w:r>
-            <w:r>
-              <w:rPr>
-                <w:rFonts w:eastAsia="Times New Roman" w:cstheme="minorHAnsi"/>
-                <w:sz w:val="20"/>
-                <w:szCs w:val="20"/>
-              </w:rPr>
-              <w:t xml:space="preserve"> following two criteria</w:t>
-            </w:r>
-          </w:p>
-          <w:p>
-            <w:pPr>
-              <w:pStyle w:val="ListParagraph"/>
-              <w:numPr>
-                <w:ilvl w:val="0"/>
-                <w:numId w:val="5"/>
-              </w:numPr>
-              <w:rPr>
-                <w:rFonts w:eastAsia="Times New Roman" w:cstheme="minorHAnsi"/>
-                <w:sz w:val="20"/>
-                <w:szCs w:val="20"/>
-              </w:rPr>
-            </w:pPr>
-            <w:r>
-              <w:rPr>
-                <w:rFonts w:eastAsia="Times New Roman" w:cstheme="minorHAnsi"/>
-                <w:sz w:val="20"/>
-                <w:szCs w:val="20"/>
-              </w:rPr>
-              <w:t xml:space="preserve">Comparison 1st two elements of the </w:t>
-            </w:r>
-            <w:r>
-              <w:rPr>
-                <w:rFonts w:eastAsia="Times New Roman" w:cstheme="minorHAnsi"/>
-                <w:sz w:val="20"/>
-                <w:szCs w:val="20"/>
-              </w:rPr>
-              <w:t>list which helps us eliminate two possibilities out of four</w:t>
-            </w:r>
-          </w:p>
-          <w:p>
-            <w:pPr>
-              <w:pStyle w:val="ListParagraph"/>
-              <w:numPr>
-                <w:ilvl w:val="0"/>
-                <w:numId w:val="5"/>
-              </w:numPr>
-              <w:rPr>
-                <w:rFonts w:eastAsia="Times New Roman" w:cstheme="minorHAnsi"/>
-                <w:sz w:val="20"/>
-                <w:szCs w:val="20"/>
-              </w:rPr>
-            </w:pPr>
-            <w:r>
-              <w:rPr>
-                <w:rFonts w:eastAsia="Times New Roman" w:cstheme="minorHAnsi"/>
-                <w:sz w:val="20"/>
-                <w:szCs w:val="20"/>
-              </w:rPr>
-              <w:t xml:space="preserve">Position of Maxima/Minima </w:t>
-            </w:r>
-            <w:r>
-              <w:rPr>
-                <w:rFonts w:eastAsia="Times New Roman" w:cstheme="minorHAnsi"/>
-                <w:sz w:val="20"/>
-                <w:szCs w:val="20"/>
-              </w:rPr>
-              <w:t xml:space="preserve">found by divide and conquer strategy shown above which will help us </w:t>
-            </w:r>
-            <w:r>
-              <w:rPr>
-                <w:rFonts w:eastAsia="Times New Roman" w:cstheme="minorHAnsi"/>
-                <w:sz w:val="20"/>
-                <w:szCs w:val="20"/>
-              </w:rPr>
-              <w:t>pinpoint</w:t>
-            </w:r>
-            <w:r>
-              <w:rPr>
-                <w:rFonts w:eastAsia="Times New Roman" w:cstheme="minorHAnsi"/>
-                <w:sz w:val="20"/>
-                <w:szCs w:val="20"/>
-              </w:rPr>
-              <w:t xml:space="preserve"> the exact type of the graph out of reduced possibilities</w:t>
-            </w:r>
-            <w:r>
-              <w:rPr>
-                <w:rFonts w:eastAsia="Times New Roman" w:cstheme="minorHAnsi"/>
-                <w:sz w:val="20"/>
-                <w:szCs w:val="20"/>
-              </w:rPr>
-              <w:tab/>
-            </w:r>
-          </w:p>
-          <w:p>
-            <w:pPr>
-              <w:pStyle w:val="ListParagraph"/>
-              <w:ind w:left="1305"/>
-              <w:rPr>
-                <w:rFonts w:eastAsia="Times New Roman" w:cstheme="minorHAnsi"/>
-                <w:sz w:val="20"/>
-                <w:szCs w:val="20"/>
-              </w:rPr>
-            </w:pPr>
-          </w:p>
-          <w:p>
-            <w:pPr>
-              <w:pStyle w:val="ListParagraph"/>
-              <w:numPr>
-                <w:ilvl w:val="0"/>
-                <w:numId w:val="6"/>
-              </w:numPr>
-              <w:rPr>
-                <w:rFonts w:eastAsia="Times New Roman" w:cstheme="minorHAnsi"/>
-                <w:sz w:val="20"/>
-                <w:szCs w:val="20"/>
-              </w:rPr>
-            </w:pPr>
-            <w:r>
-              <w:rPr>
-                <w:rFonts w:eastAsia="Times New Roman" w:cstheme="minorHAnsi"/>
-                <w:sz w:val="20"/>
-                <w:szCs w:val="20"/>
-              </w:rPr>
               <w:t xml:space="preserve">Write the result </w:t>
             </w:r>
             <w:r>
@@ -471,16 +465,6 @@
               </w:rPr>
               <w:t>output file</w:t>
             </w:r>
-          </w:p>
-          <w:p>
-            <w:pPr>
-              <w:pStyle w:val="ListParagraph"/>
-              <w:rPr>
-                <w:rFonts w:eastAsia="Times New Roman" w:cstheme="minorHAnsi"/>
-                <w:sz w:val="20"/>
-                <w:szCs w:val="20"/>
-              </w:rPr>
-            </w:pPr>
           </w:p>
         </w:tc>
       </w:tr>
@@ -510,9 +494,10 @@
     </w:p>
     <w:p>
       <w:pPr>
-        <w:spacing w:before="100" w:beforeAutospacing="1" w:after="100" w:afterAutospacing="1" w:line="240" w:lineRule="auto"/>
         <w:rPr>
           <w:rFonts w:eastAsia="Times New Roman" w:cstheme="minorHAnsi"/>
+          <w:b/>
+          <w:bCs/>
           <w:sz w:val="20"/>
           <w:szCs w:val="20"/>
         </w:rPr>
@@ -520,9 +505,10 @@
     </w:p>
     <w:p>
       <w:pPr>
-        <w:spacing w:before="100" w:beforeAutospacing="1" w:after="100" w:afterAutospacing="1" w:line="240" w:lineRule="auto"/>
         <w:rPr>
           <w:rFonts w:eastAsia="Times New Roman" w:cstheme="minorHAnsi"/>
+          <w:b/>
+          <w:bCs/>
           <w:sz w:val="20"/>
           <w:szCs w:val="20"/>
         </w:rPr>
@@ -530,6 +516,8 @@
       <w:r>
         <w:rPr>
           <w:rFonts w:eastAsia="Times New Roman" w:cstheme="minorHAnsi"/>
+          <w:b/>
+          <w:bCs/>
           <w:sz w:val="20"/>
           <w:szCs w:val="20"/>
         </w:rPr>
@@ -554,7 +542,8 @@
             <w:pPr>
               <w:spacing w:before="100" w:beforeAutospacing="1" w:after="100" w:afterAutospacing="1"/>
               <w:rPr>
-                <w:rFonts w:eastAsia="Times New Roman" w:cstheme="minorHAnsi"/>
+                <w:rStyle w:val="hgkelc"/>
+                <w:rFonts w:cstheme="minorHAnsi"/>
                 <w:sz w:val="20"/>
                 <w:szCs w:val="20"/>
               </w:rPr>
@@ -587,6 +576,29 @@
                 <w:szCs w:val="20"/>
               </w:rPr>
               <w:t xml:space="preserve"> works by recursively breaking down a problem into two or more sub-problems of the same or related type, until these become simple enough to be solved directly. The solutions to the sub-problems are then combined to give a solution to the original problem.</w:t>
+            </w:r>
+          </w:p>
+          <w:p>
+            <w:pPr>
+              <w:pStyle w:val="ListParagraph"/>
+              <w:numPr>
+                <w:ilvl w:val="0"/>
+                <w:numId w:val="7"/>
+              </w:numPr>
+              <w:spacing w:before="100" w:beforeAutospacing="1" w:after="100" w:afterAutospacing="1"/>
+              <w:rPr>
+                <w:rFonts w:eastAsia="Times New Roman" w:cstheme="minorHAnsi"/>
+                <w:sz w:val="20"/>
+                <w:szCs w:val="20"/>
+              </w:rPr>
+            </w:pPr>
+            <w:r>
+              <w:rPr>
+                <w:rFonts w:eastAsia="Times New Roman" w:cstheme="minorHAnsi"/>
+                <w:sz w:val="20"/>
+                <w:szCs w:val="20"/>
+              </w:rPr>
+              <w:t xml:space="preserve">Divide: In this approach, the array is divided into two halves. </w:t>
             </w:r>
           </w:p>
           <w:p>
@@ -609,7 +621,23 @@
                 <w:sz w:val="20"/>
                 <w:szCs w:val="20"/>
               </w:rPr>
-              <w:t xml:space="preserve">Divide: In this approach, the array is divided into two halves. </w:t>
+              <w:t xml:space="preserve">Conquer:  Using recursive approach maximum and minimum numbers in each </w:t>
+            </w:r>
+            <w:r>
+              <w:rPr>
+                <w:rFonts w:eastAsia="Times New Roman" w:cstheme="minorHAnsi"/>
+                <w:sz w:val="20"/>
+                <w:szCs w:val="20"/>
+              </w:rPr>
+              <w:t>half</w:t>
+            </w:r>
+            <w:r>
+              <w:rPr>
+                <w:rFonts w:eastAsia="Times New Roman" w:cstheme="minorHAnsi"/>
+                <w:sz w:val="20"/>
+                <w:szCs w:val="20"/>
+              </w:rPr>
+              <w:t xml:space="preserve"> are found. </w:t>
             </w:r>
           </w:p>
           <w:p>
@@ -622,29 +650,6 @@
               <w:spacing w:before="100" w:beforeAutospacing="1" w:after="100" w:afterAutospacing="1"/>
               <w:rPr>
                 <w:rFonts w:eastAsia="Times New Roman" w:cstheme="minorHAnsi"/>
-                <w:sz w:val="20"/>
-                <w:szCs w:val="20"/>
-              </w:rPr>
-            </w:pPr>
-            <w:r>
-              <w:rPr>
-                <w:rFonts w:eastAsia="Times New Roman" w:cstheme="minorHAnsi"/>
-                <w:sz w:val="20"/>
-                <w:szCs w:val="20"/>
-              </w:rPr>
-              <w:t xml:space="preserve">Conquer:  Using recursive approach maximum and minimum numbers in each halves are found. </w:t>
-            </w:r>
-          </w:p>
-          <w:p>
-            <w:pPr>
-              <w:pStyle w:val="ListParagraph"/>
-              <w:numPr>
-                <w:ilvl w:val="0"/>
-                <w:numId w:val="1"/>
-              </w:numPr>
-              <w:spacing w:before="100" w:beforeAutospacing="1" w:after="100" w:afterAutospacing="1"/>
-              <w:rPr>
-                <w:rFonts w:eastAsia="Times New Roman" w:cstheme="minorHAnsi"/>
                 <w:b/>
                 <w:bCs/>
                 <w:sz w:val="20"/>
@@ -657,16 +662,7 @@
                 <w:sz w:val="20"/>
                 <w:szCs w:val="20"/>
               </w:rPr>
-              <w:t xml:space="preserve">Combine the results: Return the maximum of two maxima of each half and the minimum of two minima </w:t>
-            </w:r>
-            <w:r>
-              <w:rPr>
-                <w:rFonts w:eastAsia="Times New Roman" w:cstheme="minorHAnsi"/>
-                <w:sz w:val="20"/>
-                <w:szCs w:val="20"/>
-              </w:rPr>
-              <w:lastRenderedPageBreak/>
-              <w:t>of each half.</w:t>
+              <w:t>Combine the results: Return the maximum of two maxima of each half and the minimum of two minima of each half.</w:t>
             </w:r>
           </w:p>
         </w:tc>
@@ -839,16 +835,21 @@
     </w:p>
     <w:p>
       <w:pPr>
-        <w:spacing w:line="240" w:lineRule="auto"/>
+        <w:spacing w:before="100" w:beforeAutospacing="1" w:after="100" w:afterAutospacing="1" w:line="240" w:lineRule="auto"/>
+        <w:outlineLvl w:val="1"/>
         <w:rPr>
-          <w:rFonts w:cstheme="minorHAnsi"/>
+          <w:rFonts w:eastAsia="Times New Roman" w:cstheme="minorHAnsi"/>
+          <w:b/>
+          <w:bCs/>
           <w:sz w:val="20"/>
           <w:szCs w:val="20"/>
         </w:rPr>
       </w:pPr>
       <w:r>
         <w:rPr>
-          <w:rFonts w:cstheme="minorHAnsi"/>
+          <w:rFonts w:eastAsia="Times New Roman" w:cstheme="minorHAnsi"/>
+          <w:b/>
+          <w:bCs/>
           <w:sz w:val="20"/>
           <w:szCs w:val="20"/>
         </w:rPr>
@@ -856,7 +857,9 @@
       </w:r>
       <w:r>
         <w:rPr>
-          <w:rFonts w:cstheme="minorHAnsi"/>
+          <w:rFonts w:eastAsia="Times New Roman" w:cstheme="minorHAnsi"/>
+          <w:b/>
+          <w:bCs/>
           <w:sz w:val="20"/>
           <w:szCs w:val="20"/>
         </w:rPr>
@@ -864,7 +867,9 @@
       </w:r>
       <w:r>
         <w:rPr>
-          <w:rFonts w:cstheme="minorHAnsi"/>
+          <w:rFonts w:eastAsia="Times New Roman" w:cstheme="minorHAnsi"/>
+          <w:b/>
+          <w:bCs/>
           <w:sz w:val="20"/>
           <w:szCs w:val="20"/>
         </w:rPr>
@@ -872,11 +877,13 @@
       </w:r>
       <w:r>
         <w:rPr>
-          <w:rFonts w:cstheme="minorHAnsi"/>
+          <w:rFonts w:eastAsia="Times New Roman" w:cstheme="minorHAnsi"/>
+          <w:b/>
+          <w:bCs/>
           <w:sz w:val="20"/>
           <w:szCs w:val="20"/>
         </w:rPr>
-        <w:t>findMinMax() function</w:t>
+        <w:t>program</w:t>
       </w:r>
     </w:p>
     <w:tbl>
@@ -901,48 +908,21 @@
                 <w:szCs w:val="20"/>
               </w:rPr>
             </w:pPr>
-          </w:p>
-          <w:p>
-            <w:pPr>
-              <w:rPr>
-                <w:rFonts w:cstheme="minorHAnsi"/>
-                <w:sz w:val="20"/>
-                <w:szCs w:val="20"/>
-              </w:rPr>
-            </w:pPr>
-            <w:r>
-              <w:rPr>
-                <w:rFonts w:cstheme="minorHAnsi"/>
-                <w:sz w:val="20"/>
-                <w:szCs w:val="20"/>
-              </w:rPr>
-              <w:t>T(n)= T(n/2)+ c  = O</w:t>
-            </w:r>
-            <w:r>
-              <w:rPr>
-                <w:rStyle w:val="Heading2Char"/>
-                <w:rFonts w:eastAsiaTheme="minorHAnsi"/>
-              </w:rPr>
-              <w:t xml:space="preserve"> </w:t>
-            </w:r>
-            <w:r>
-              <w:rPr>
-                <w:rStyle w:val="Strong"/>
-              </w:rPr>
-              <w:t>θ (nlog</w:t>
-            </w:r>
-            <w:r>
-              <w:rPr>
-                <w:rStyle w:val="Strong"/>
-                <w:vertAlign w:val="subscript"/>
-              </w:rPr>
-              <w:t>2</w:t>
-            </w:r>
-            <w:r>
-              <w:rPr>
-                <w:rStyle w:val="Strong"/>
-              </w:rPr>
-              <w:t>n)</w:t>
+            <w:r>
+              <w:rPr>
+                <w:rFonts w:cstheme="minorHAnsi"/>
+                <w:sz w:val="20"/>
+                <w:szCs w:val="20"/>
+              </w:rPr>
+              <w:t xml:space="preserve">Below the divide and conquer technique is shown in the form of tree structure where at every step, we are dividing our problem at hand into half. </w:t>
+            </w:r>
+            <w:r>
+              <w:rPr>
+                <w:rFonts w:cstheme="minorHAnsi"/>
+                <w:sz w:val="20"/>
+                <w:szCs w:val="20"/>
+              </w:rPr>
+              <w:t>Hence, recurrence relation can be written which will give us the time complexity of our program.</w:t>
             </w:r>
           </w:p>
           <w:p>
@@ -956,13 +936,181 @@
           </w:p>
           <w:p>
             <w:pPr>
-              <w:jc w:val="center"/>
               <w:rPr>
                 <w:rFonts w:cstheme="minorHAnsi"/>
                 <w:sz w:val="20"/>
                 <w:szCs w:val="20"/>
               </w:rPr>
             </w:pPr>
+            <w:r>
+              <w:rPr>
+                <w:rFonts w:cstheme="minorHAnsi"/>
+                <w:sz w:val="20"/>
+                <w:szCs w:val="20"/>
+              </w:rPr>
+              <w:t>Therefore,</w:t>
+            </w:r>
+            <w:r>
+              <w:rPr>
+                <w:rFonts w:cstheme="minorHAnsi"/>
+                <w:sz w:val="20"/>
+                <w:szCs w:val="20"/>
+              </w:rPr>
+              <w:t xml:space="preserve"> recurrence relation </w:t>
+            </w:r>
+            <w:r>
+              <w:rPr>
+                <w:rFonts w:cstheme="minorHAnsi"/>
+                <w:sz w:val="20"/>
+                <w:szCs w:val="20"/>
+              </w:rPr>
+              <w:t>will be</w:t>
+            </w:r>
+            <w:r>
+              <w:rPr>
+                <w:rFonts w:cstheme="minorHAnsi"/>
+                <w:sz w:val="20"/>
+                <w:szCs w:val="20"/>
+              </w:rPr>
+              <w:t xml:space="preserve"> </w:t>
+            </w:r>
+            <w:r>
+              <w:rPr>
+                <w:rFonts w:cstheme="minorHAnsi"/>
+                <w:sz w:val="20"/>
+                <w:szCs w:val="20"/>
+                <w:highlight w:val="yellow"/>
+              </w:rPr>
+              <w:t>T(n)= 2T(n/2</w:t>
+            </w:r>
+            <w:r>
+              <w:rPr>
+                <w:rFonts w:cstheme="minorHAnsi"/>
+                <w:sz w:val="20"/>
+                <w:szCs w:val="20"/>
+                <w:highlight w:val="yellow"/>
+              </w:rPr>
+              <w:t>) +</w:t>
+            </w:r>
+            <w:r>
+              <w:rPr>
+                <w:rFonts w:cstheme="minorHAnsi"/>
+                <w:sz w:val="20"/>
+                <w:szCs w:val="20"/>
+                <w:highlight w:val="yellow"/>
+              </w:rPr>
+              <w:t xml:space="preserve"> k</w:t>
+            </w:r>
+            <w:r>
+              <w:rPr>
+                <w:rFonts w:cstheme="minorHAnsi"/>
+                <w:sz w:val="20"/>
+                <w:szCs w:val="20"/>
+              </w:rPr>
+              <w:t xml:space="preserve"> </w:t>
+            </w:r>
+            <w:r>
+              <w:rPr>
+                <w:rFonts w:cstheme="minorHAnsi"/>
+                <w:sz w:val="20"/>
+                <w:szCs w:val="20"/>
+              </w:rPr>
+              <w:t xml:space="preserve">where </w:t>
+            </w:r>
+            <w:r>
+              <w:rPr>
+                <w:rFonts w:cstheme="minorHAnsi"/>
+                <w:sz w:val="20"/>
+                <w:szCs w:val="20"/>
+              </w:rPr>
+              <w:t>k</w:t>
+            </w:r>
+            <w:r>
+              <w:rPr>
+                <w:rFonts w:cstheme="minorHAnsi"/>
+                <w:sz w:val="20"/>
+                <w:szCs w:val="20"/>
+              </w:rPr>
+              <w:t xml:space="preserve"> </w:t>
+            </w:r>
+            <w:r>
+              <w:rPr>
+                <w:rFonts w:cstheme="minorHAnsi"/>
+                <w:sz w:val="20"/>
+                <w:szCs w:val="20"/>
+              </w:rPr>
+              <w:t>is</w:t>
+            </w:r>
+            <w:r>
+              <w:rPr>
+                <w:rFonts w:cstheme="minorHAnsi"/>
+                <w:sz w:val="20"/>
+                <w:szCs w:val="20"/>
+              </w:rPr>
+              <w:t xml:space="preserve"> the time required </w:t>
+            </w:r>
+            <w:r>
+              <w:rPr>
+                <w:rFonts w:cstheme="minorHAnsi"/>
+                <w:sz w:val="20"/>
+                <w:szCs w:val="20"/>
+              </w:rPr>
+              <w:t>for</w:t>
+            </w:r>
+            <w:r>
+              <w:rPr>
+                <w:rFonts w:cstheme="minorHAnsi"/>
+                <w:sz w:val="20"/>
+                <w:szCs w:val="20"/>
+              </w:rPr>
+              <w:t xml:space="preserve"> combining </w:t>
+            </w:r>
+            <w:r>
+              <w:rPr>
+                <w:rFonts w:cstheme="minorHAnsi"/>
+                <w:sz w:val="20"/>
+                <w:szCs w:val="20"/>
+              </w:rPr>
+              <w:t>results.</w:t>
+            </w:r>
+            <w:r>
+              <w:rPr>
+                <w:rFonts w:cstheme="minorHAnsi"/>
+                <w:sz w:val="20"/>
+                <w:szCs w:val="20"/>
+              </w:rPr>
+              <w:t xml:space="preserve"> Now solving this recurrence relation by substitution</w:t>
+            </w:r>
+            <w:r>
+              <w:rPr>
+                <w:rFonts w:cstheme="minorHAnsi"/>
+                <w:sz w:val="20"/>
+                <w:szCs w:val="20"/>
+              </w:rPr>
+              <w:t xml:space="preserve"> or tree method, we get that time complexity is </w:t>
+            </w:r>
+            <w:r>
+              <w:rPr>
+                <w:rFonts w:cstheme="minorHAnsi"/>
+                <w:b/>
+                <w:bCs/>
+                <w:sz w:val="20"/>
+                <w:szCs w:val="20"/>
+              </w:rPr>
+              <w:t>O</w:t>
+            </w:r>
+            <w:r>
+              <w:rPr>
+                <w:rStyle w:val="Strong"/>
+              </w:rPr>
+              <w:t>(n)</w:t>
+            </w:r>
+            <w:r>
+              <w:rPr>
+                <w:rStyle w:val="Strong"/>
+              </w:rPr>
+              <w:t>.</w:t>
+            </w:r>
           </w:p>
           <w:p>
             <w:pPr>
@@ -1687,6 +1835,119 @@
       </w:pPr>
     </w:lvl>
   </w:abstractNum>
+  <w:abstractNum w:abstractNumId="6" w15:restartNumberingAfterBreak="0">
+    <w:nsid w:val="4DAA39B7"/>
+    <w:multiLevelType w:val="hybridMultilevel"/>
+    <w:tmpl w:val="C438522E"/>
+    <w:lvl w:ilvl="0" w:tplc="40090001">
+      <w:start w:val="1"/>
+      <w:numFmt w:val="bullet"/>
+      <w:lvlText w:val=""/>
+      <w:lvlJc w:val="left"/>
+      <w:pPr>
+        <w:ind w:left="720" w:hanging="360"/>
+      </w:pPr>
+      <w:rPr>
+        <w:rFonts w:ascii="Symbol" w:hAnsi="Symbol" w:hint="default"/>
+      </w:rPr>
+    </w:lvl>
+    <w:lvl w:ilvl="1" w:tplc="40090003" w:tentative="1">
+      <w:start w:val="1"/>
+      <w:numFmt w:val="bullet"/>
+      <w:lvlText w:val="o"/>
+      <w:lvlJc w:val="left"/>
+      <w:pPr>
+        <w:ind w:left="1440" w:hanging="360"/>
+      </w:pPr>
+      <w:rPr>
+        <w:rFonts w:ascii="Courier New" w:hAnsi="Courier New" w:cs="Courier New" w:hint="default"/>
+      </w:rPr>
+    </w:lvl>
+    <w:lvl w:ilvl="2" w:tplc="40090005" w:tentative="1">
+      <w:start w:val="1"/>
+      <w:numFmt w:val="bullet"/>
+      <w:lvlText w:val=""/>
+      <w:lvlJc w:val="left"/>
+      <w:pPr>
+        <w:ind w:left="2160" w:hanging="360"/>
+      </w:pPr>
+      <w:rPr>
+        <w:rFonts w:ascii="Wingdings" w:hAnsi="Wingdings" w:hint="default"/>
+      </w:rPr>
+    </w:lvl>
+    <w:lvl w:ilvl="3" w:tplc="40090001" w:tentative="1">
+      <w:start w:val="1"/>
+      <w:numFmt w:val="bullet"/>
+      <w:lvlText w:val=""/>
+      <w:lvlJc w:val="left"/>
+      <w:pPr>
+        <w:ind w:left="2880" w:hanging="360"/>
+      </w:pPr>
+      <w:rPr>
+        <w:rFonts w:ascii="Symbol" w:hAnsi="Symbol" w:hint="default"/>
+      </w:rPr>
+    </w:lvl>
+    <w:lvl w:ilvl="4" w:tplc="40090003" w:tentative="1">
+      <w:start w:val="1"/>
+      <w:numFmt w:val="bullet"/>
+      <w:lvlText w:val="o"/>
+      <w:lvlJc w:val="left"/>
+      <w:pPr>
+        <w:ind w:left="3600" w:hanging="360"/>
+      </w:pPr>
+      <w:rPr>
+        <w:rFonts w:ascii="Courier New" w:hAnsi="Courier New" w:cs="Courier New" w:hint="default"/>
+      </w:rPr>
+    </w:lvl>
+    <w:lvl w:ilvl="5" w:tplc="40090005" w:tentative="1">
+      <w:start w:val="1"/>
+      <w:numFmt w:val="bullet"/>
+      <w:lvlText w:val=""/>
+      <w:lvlJc w:val="left"/>
+      <w:pPr>
+        <w:ind w:left="4320" w:hanging="360"/>
+      </w:pPr>
+      <w:rPr>
+        <w:rFonts w:ascii="Wingdings" w:hAnsi="Wingdings" w:hint="default"/>
+      </w:rPr>
+    </w:lvl>
+    <w:lvl w:ilvl="6" w:tplc="40090001" w:tentative="1">
+      <w:start w:val="1"/>
+      <w:numFmt w:val="bullet"/>
+      <w:lvlText w:val=""/>
+      <w:lvlJc w:val="left"/>
+      <w:pPr>
+        <w:ind w:left="5040" w:hanging="360"/>
+      </w:pPr>
+      <w:rPr>
+        <w:rFonts w:ascii="Symbol" w:hAnsi="Symbol" w:hint="default"/>
+      </w:rPr>
+    </w:lvl>
+    <w:lvl w:ilvl="7" w:tplc="40090003" w:tentative="1">
+      <w:start w:val="1"/>
+      <w:numFmt w:val="bullet"/>
+      <w:lvlText w:val="o"/>
+      <w:lvlJc w:val="left"/>
+      <w:pPr>
+        <w:ind w:left="5760" w:hanging="360"/>
+      </w:pPr>
+      <w:rPr>
+        <w:rFonts w:ascii="Courier New" w:hAnsi="Courier New" w:cs="Courier New" w:hint="default"/>
+      </w:rPr>
+    </w:lvl>
+    <w:lvl w:ilvl="8" w:tplc="40090005" w:tentative="1">
+      <w:start w:val="1"/>
+      <w:numFmt w:val="bullet"/>
+      <w:lvlText w:val=""/>
+      <w:lvlJc w:val="left"/>
+      <w:pPr>
+        <w:ind w:left="6480" w:hanging="360"/>
+      </w:pPr>
+      <w:rPr>
+        <w:rFonts w:ascii="Wingdings" w:hAnsi="Wingdings" w:hint="default"/>
+      </w:rPr>
+    </w:lvl>
+  </w:abstractNum>
   <w:num w:numId="1">
     <w:abstractNumId w:val="2"/>
   </w:num>
@@ -1704,6 +1965,9 @@
   </w:num>
   <w:num w:numId="6">
     <w:abstractNumId w:val="4"/>
+  </w:num>
+  <w:num w:numId="7">
+    <w:abstractNumId w:val="6"/>
   </w:num>
 </w:numbering>
 </file>
@@ -1880,7 +2144,7 @@
     <w:lsdException w:name="Table Web 2" w:semiHidden="1" w:unhideWhenUsed="1"/>
     <w:lsdException w:name="Table Web 3" w:semiHidden="1" w:unhideWhenUsed="1"/>
     <w:lsdException w:name="Balloon Text" w:semiHidden="1" w:unhideWhenUsed="1"/>
-    <w:lsdException w:name="Table Grid" w:semiHidden="1" w:uiPriority="59" w:unhideWhenUsed="1"/>
+    <w:lsdException w:name="Table Grid" w:uiPriority="59"/>
     <w:lsdException w:name="Table Theme" w:semiHidden="1" w:unhideWhenUsed="1"/>
     <w:lsdException w:name="Placeholder Text" w:semiHidden="1"/>
     <w:lsdException w:name="No Spacing" w:uiPriority="1" w:qFormat="1"/>
@@ -2423,6 +2687,19 @@
       <w:bCs/>
     </w:rPr>
   </w:style>
+  <w:style w:type="character" w:styleId="HTMLCode">
+    <w:name w:val="HTML Code"/>
+    <w:basedOn w:val="DefaultParagraphFont"/>
+    <w:uiPriority w:val="99"/>
+    <w:semiHidden/>
+    <w:unhideWhenUsed/>
+    <w:rsid w:val="00266043"/>
+    <w:rPr>
+      <w:rFonts w:ascii="Courier New" w:eastAsia="Times New Roman" w:hAnsi="Courier New" w:cs="Courier New"/>
+      <w:sz w:val="20"/>
+      <w:szCs w:val="20"/>
+    </w:rPr>
+  </w:style>
 </w:styles>
 </file>
 

</xml_diff>